<commit_message>
Day 5 Work and solution
</commit_message>
<xml_diff>
--- a/Day 4/Assignment/Solution.docx
+++ b/Day 4/Assignment/Solution.docx
@@ -277,8 +277,8 @@
         </w:rPr>
       </w:pPr>
       <w:r>
-        <w:object w:dxaOrig="3270" w:dyaOrig="3644">
-          <v:rect xmlns:o="urn:schemas-microsoft-com:office:office" xmlns:v="urn:schemas-microsoft-com:vml" id="rectole0000000000" style="width:163.500000pt;height:182.200000pt" o:preferrelative="t" o:ole="">
+        <w:object w:dxaOrig="3320" w:dyaOrig="3685">
+          <v:rect xmlns:o="urn:schemas-microsoft-com:office:office" xmlns:v="urn:schemas-microsoft-com:vml" id="rectole0000000000" style="width:166.000000pt;height:184.250000pt" o:preferrelative="t" o:ole="">
             <o:lock v:ext="edit"/>
             <v:imagedata xmlns:r="http://schemas.openxmlformats.org/officeDocument/2006/relationships" r:id="docRId1" o:title=""/>
           </v:rect>
@@ -680,8 +680,8 @@
         </w:rPr>
       </w:pPr>
       <w:r>
-        <w:object w:dxaOrig="3135" w:dyaOrig="1200">
-          <v:rect xmlns:o="urn:schemas-microsoft-com:office:office" xmlns:v="urn:schemas-microsoft-com:vml" id="rectole0000000001" style="width:156.750000pt;height:60.000000pt" o:preferrelative="t" o:ole="">
+        <w:object w:dxaOrig="3178" w:dyaOrig="1214">
+          <v:rect xmlns:o="urn:schemas-microsoft-com:office:office" xmlns:v="urn:schemas-microsoft-com:vml" id="rectole0000000001" style="width:158.900000pt;height:60.700000pt" o:preferrelative="t" o:ole="">
             <o:lock v:ext="edit"/>
             <v:imagedata xmlns:r="http://schemas.openxmlformats.org/officeDocument/2006/relationships" r:id="docRId3" o:title=""/>
           </v:rect>
@@ -704,8 +704,8 @@
         </w:rPr>
       </w:pPr>
       <w:r>
-        <w:object w:dxaOrig="3044" w:dyaOrig="1200">
-          <v:rect xmlns:o="urn:schemas-microsoft-com:office:office" xmlns:v="urn:schemas-microsoft-com:vml" id="rectole0000000002" style="width:152.200000pt;height:60.000000pt" o:preferrelative="t" o:ole="">
+        <w:object w:dxaOrig="3077" w:dyaOrig="1214">
+          <v:rect xmlns:o="urn:schemas-microsoft-com:office:office" xmlns:v="urn:schemas-microsoft-com:vml" id="rectole0000000002" style="width:153.850000pt;height:60.700000pt" o:preferrelative="t" o:ole="">
             <o:lock v:ext="edit"/>
             <v:imagedata xmlns:r="http://schemas.openxmlformats.org/officeDocument/2006/relationships" r:id="docRId5" o:title=""/>
           </v:rect>
@@ -1133,8 +1133,8 @@
         </w:rPr>
       </w:pPr>
       <w:r>
-        <w:object w:dxaOrig="6284" w:dyaOrig="1725">
-          <v:rect xmlns:o="urn:schemas-microsoft-com:office:office" xmlns:v="urn:schemas-microsoft-com:vml" id="rectole0000000003" style="width:314.200000pt;height:86.250000pt" o:preferrelative="t" o:ole="">
+        <w:object w:dxaOrig="6357" w:dyaOrig="1741">
+          <v:rect xmlns:o="urn:schemas-microsoft-com:office:office" xmlns:v="urn:schemas-microsoft-com:vml" id="rectole0000000003" style="width:317.850000pt;height:87.050000pt" o:preferrelative="t" o:ole="">
             <o:lock v:ext="edit"/>
             <v:imagedata xmlns:r="http://schemas.openxmlformats.org/officeDocument/2006/relationships" r:id="docRId7" o:title=""/>
           </v:rect>
@@ -1157,8 +1157,8 @@
         </w:rPr>
       </w:pPr>
       <w:r>
-        <w:object w:dxaOrig="6300" w:dyaOrig="1695">
-          <v:rect xmlns:o="urn:schemas-microsoft-com:office:office" xmlns:v="urn:schemas-microsoft-com:vml" id="rectole0000000004" style="width:315.000000pt;height:84.750000pt" o:preferrelative="t" o:ole="">
+        <w:object w:dxaOrig="6377" w:dyaOrig="1721">
+          <v:rect xmlns:o="urn:schemas-microsoft-com:office:office" xmlns:v="urn:schemas-microsoft-com:vml" id="rectole0000000004" style="width:318.850000pt;height:86.050000pt" o:preferrelative="t" o:ole="">
             <o:lock v:ext="edit"/>
             <v:imagedata xmlns:r="http://schemas.openxmlformats.org/officeDocument/2006/relationships" r:id="docRId9" o:title=""/>
           </v:rect>
@@ -1716,8 +1716,8 @@
         </w:rPr>
       </w:pPr>
       <w:r>
-        <w:object w:dxaOrig="4094" w:dyaOrig="1830">
-          <v:rect xmlns:o="urn:schemas-microsoft-com:office:office" xmlns:v="urn:schemas-microsoft-com:vml" id="rectole0000000005" style="width:204.700000pt;height:91.500000pt" o:preferrelative="t" o:ole="">
+        <w:object w:dxaOrig="4150" w:dyaOrig="1862">
+          <v:rect xmlns:o="urn:schemas-microsoft-com:office:office" xmlns:v="urn:schemas-microsoft-com:vml" id="rectole0000000005" style="width:207.500000pt;height:93.100000pt" o:preferrelative="t" o:ole="">
             <o:lock v:ext="edit"/>
             <v:imagedata xmlns:r="http://schemas.openxmlformats.org/officeDocument/2006/relationships" r:id="docRId11" o:title=""/>
           </v:rect>
@@ -1740,8 +1740,8 @@
         </w:rPr>
       </w:pPr>
       <w:r>
-        <w:object w:dxaOrig="4140" w:dyaOrig="2009">
-          <v:rect xmlns:o="urn:schemas-microsoft-com:office:office" xmlns:v="urn:schemas-microsoft-com:vml" id="rectole0000000006" style="width:207.000000pt;height:100.450000pt" o:preferrelative="t" o:ole="">
+        <w:object w:dxaOrig="4191" w:dyaOrig="2024">
+          <v:rect xmlns:o="urn:schemas-microsoft-com:office:office" xmlns:v="urn:schemas-microsoft-com:vml" id="rectole0000000006" style="width:209.550000pt;height:101.200000pt" o:preferrelative="t" o:ole="">
             <o:lock v:ext="edit"/>
             <v:imagedata xmlns:r="http://schemas.openxmlformats.org/officeDocument/2006/relationships" r:id="docRId13" o:title=""/>
           </v:rect>
@@ -1764,8 +1764,8 @@
         </w:rPr>
       </w:pPr>
       <w:r>
-        <w:object w:dxaOrig="4424" w:dyaOrig="2025">
-          <v:rect xmlns:o="urn:schemas-microsoft-com:office:office" xmlns:v="urn:schemas-microsoft-com:vml" id="rectole0000000007" style="width:221.200000pt;height:101.250000pt" o:preferrelative="t" o:ole="">
+        <w:object w:dxaOrig="4474" w:dyaOrig="2044">
+          <v:rect xmlns:o="urn:schemas-microsoft-com:office:office" xmlns:v="urn:schemas-microsoft-com:vml" id="rectole0000000007" style="width:223.700000pt;height:102.200000pt" o:preferrelative="t" o:ole="">
             <o:lock v:ext="edit"/>
             <v:imagedata xmlns:r="http://schemas.openxmlformats.org/officeDocument/2006/relationships" r:id="docRId15" o:title=""/>
           </v:rect>
@@ -2115,8 +2115,8 @@
         </w:rPr>
       </w:pPr>
       <w:r>
-        <w:object w:dxaOrig="4034" w:dyaOrig="2550">
-          <v:rect xmlns:o="urn:schemas-microsoft-com:office:office" xmlns:v="urn:schemas-microsoft-com:vml" id="rectole0000000008" style="width:201.700000pt;height:127.500000pt" o:preferrelative="t" o:ole="">
+        <w:object w:dxaOrig="4089" w:dyaOrig="2591">
+          <v:rect xmlns:o="urn:schemas-microsoft-com:office:office" xmlns:v="urn:schemas-microsoft-com:vml" id="rectole0000000008" style="width:204.450000pt;height:129.550000pt" o:preferrelative="t" o:ole="">
             <o:lock v:ext="edit"/>
             <v:imagedata xmlns:r="http://schemas.openxmlformats.org/officeDocument/2006/relationships" r:id="docRId17" o:title=""/>
           </v:rect>
@@ -2139,8 +2139,8 @@
         </w:rPr>
       </w:pPr>
       <w:r>
-        <w:object w:dxaOrig="3929" w:dyaOrig="1785">
-          <v:rect xmlns:o="urn:schemas-microsoft-com:office:office" xmlns:v="urn:schemas-microsoft-com:vml" id="rectole0000000009" style="width:196.450000pt;height:89.250000pt" o:preferrelative="t" o:ole="">
+        <w:object w:dxaOrig="3968" w:dyaOrig="1802">
+          <v:rect xmlns:o="urn:schemas-microsoft-com:office:office" xmlns:v="urn:schemas-microsoft-com:vml" id="rectole0000000009" style="width:198.400000pt;height:90.100000pt" o:preferrelative="t" o:ole="">
             <o:lock v:ext="edit"/>
             <v:imagedata xmlns:r="http://schemas.openxmlformats.org/officeDocument/2006/relationships" r:id="docRId19" o:title=""/>
           </v:rect>
@@ -2776,8 +2776,8 @@
         </w:rPr>
       </w:pPr>
       <w:r>
-        <w:object w:dxaOrig="3135" w:dyaOrig="1110">
-          <v:rect xmlns:o="urn:schemas-microsoft-com:office:office" xmlns:v="urn:schemas-microsoft-com:vml" id="rectole0000000010" style="width:156.750000pt;height:55.500000pt" o:preferrelative="t" o:ole="">
+        <w:object w:dxaOrig="3178" w:dyaOrig="1133">
+          <v:rect xmlns:o="urn:schemas-microsoft-com:office:office" xmlns:v="urn:schemas-microsoft-com:vml" id="rectole0000000010" style="width:158.900000pt;height:56.650000pt" o:preferrelative="t" o:ole="">
             <o:lock v:ext="edit"/>
             <v:imagedata xmlns:r="http://schemas.openxmlformats.org/officeDocument/2006/relationships" r:id="docRId21" o:title=""/>
           </v:rect>
@@ -2800,8 +2800,8 @@
         </w:rPr>
       </w:pPr>
       <w:r>
-        <w:object w:dxaOrig="3060" w:dyaOrig="1140">
-          <v:rect xmlns:o="urn:schemas-microsoft-com:office:office" xmlns:v="urn:schemas-microsoft-com:vml" id="rectole0000000011" style="width:153.000000pt;height:57.000000pt" o:preferrelative="t" o:ole="">
+        <w:object w:dxaOrig="3097" w:dyaOrig="1154">
+          <v:rect xmlns:o="urn:schemas-microsoft-com:office:office" xmlns:v="urn:schemas-microsoft-com:vml" id="rectole0000000011" style="width:154.850000pt;height:57.700000pt" o:preferrelative="t" o:ole="">
             <o:lock v:ext="edit"/>
             <v:imagedata xmlns:r="http://schemas.openxmlformats.org/officeDocument/2006/relationships" r:id="docRId23" o:title=""/>
           </v:rect>
@@ -3582,8 +3582,8 @@
         </w:rPr>
       </w:pPr>
       <w:r>
-        <w:object w:dxaOrig="4094" w:dyaOrig="3360">
-          <v:rect xmlns:o="urn:schemas-microsoft-com:office:office" xmlns:v="urn:schemas-microsoft-com:vml" id="rectole0000000012" style="width:204.700000pt;height:168.000000pt" o:preferrelative="t" o:ole="">
+        <w:object w:dxaOrig="4150" w:dyaOrig="3401">
+          <v:rect xmlns:o="urn:schemas-microsoft-com:office:office" xmlns:v="urn:schemas-microsoft-com:vml" id="rectole0000000012" style="width:207.500000pt;height:170.050000pt" o:preferrelative="t" o:ole="">
             <o:lock v:ext="edit"/>
             <v:imagedata xmlns:r="http://schemas.openxmlformats.org/officeDocument/2006/relationships" r:id="docRId25" o:title=""/>
           </v:rect>
@@ -3606,8 +3606,8 @@
         </w:rPr>
       </w:pPr>
       <w:r>
-        <w:object w:dxaOrig="4155" w:dyaOrig="2115">
-          <v:rect xmlns:o="urn:schemas-microsoft-com:office:office" xmlns:v="urn:schemas-microsoft-com:vml" id="rectole0000000013" style="width:207.750000pt;height:105.750000pt" o:preferrelative="t" o:ole="">
+        <w:object w:dxaOrig="4211" w:dyaOrig="2146">
+          <v:rect xmlns:o="urn:schemas-microsoft-com:office:office" xmlns:v="urn:schemas-microsoft-com:vml" id="rectole0000000013" style="width:210.550000pt;height:107.300000pt" o:preferrelative="t" o:ole="">
             <o:lock v:ext="edit"/>
             <v:imagedata xmlns:r="http://schemas.openxmlformats.org/officeDocument/2006/relationships" r:id="docRId27" o:title=""/>
           </v:rect>
@@ -4206,8 +4206,8 @@
         </w:rPr>
       </w:pPr>
       <w:r>
-        <w:object w:dxaOrig="6854" w:dyaOrig="2280">
-          <v:rect xmlns:o="urn:schemas-microsoft-com:office:office" xmlns:v="urn:schemas-microsoft-com:vml" id="rectole0000000014" style="width:342.700000pt;height:114.000000pt" o:preferrelative="t" o:ole="">
+        <w:object w:dxaOrig="6944" w:dyaOrig="2307">
+          <v:rect xmlns:o="urn:schemas-microsoft-com:office:office" xmlns:v="urn:schemas-microsoft-com:vml" id="rectole0000000014" style="width:347.200000pt;height:115.350000pt" o:preferrelative="t" o:ole="">
             <o:lock v:ext="edit"/>
             <v:imagedata xmlns:r="http://schemas.openxmlformats.org/officeDocument/2006/relationships" r:id="docRId29" o:title=""/>
           </v:rect>
@@ -4557,8 +4557,8 @@
         </w:rPr>
       </w:pPr>
       <w:r>
-        <w:object w:dxaOrig="4665" w:dyaOrig="720">
-          <v:rect xmlns:o="urn:schemas-microsoft-com:office:office" xmlns:v="urn:schemas-microsoft-com:vml" id="rectole0000000015" style="width:233.250000pt;height:36.000000pt" o:preferrelative="t" o:ole="">
+        <w:object w:dxaOrig="4717" w:dyaOrig="729">
+          <v:rect xmlns:o="urn:schemas-microsoft-com:office:office" xmlns:v="urn:schemas-microsoft-com:vml" id="rectole0000000015" style="width:235.850000pt;height:36.450000pt" o:preferrelative="t" o:ole="">
             <o:lock v:ext="edit"/>
             <v:imagedata xmlns:r="http://schemas.openxmlformats.org/officeDocument/2006/relationships" r:id="docRId31" o:title=""/>
           </v:rect>
@@ -4581,8 +4581,8 @@
         </w:rPr>
       </w:pPr>
       <w:r>
-        <w:object w:dxaOrig="4559" w:dyaOrig="585">
-          <v:rect xmlns:o="urn:schemas-microsoft-com:office:office" xmlns:v="urn:schemas-microsoft-com:vml" id="rectole0000000016" style="width:227.950000pt;height:29.250000pt" o:preferrelative="t" o:ole="">
+        <w:object w:dxaOrig="4616" w:dyaOrig="587">
+          <v:rect xmlns:o="urn:schemas-microsoft-com:office:office" xmlns:v="urn:schemas-microsoft-com:vml" id="rectole0000000016" style="width:230.800000pt;height:29.350000pt" o:preferrelative="t" o:ole="">
             <o:lock v:ext="edit"/>
             <v:imagedata xmlns:r="http://schemas.openxmlformats.org/officeDocument/2006/relationships" r:id="docRId33" o:title=""/>
           </v:rect>
@@ -5099,8 +5099,8 @@
         </w:rPr>
       </w:pPr>
       <w:r>
-        <w:object w:dxaOrig="4680" w:dyaOrig="840">
-          <v:rect xmlns:o="urn:schemas-microsoft-com:office:office" xmlns:v="urn:schemas-microsoft-com:vml" id="rectole0000000017" style="width:234.000000pt;height:42.000000pt" o:preferrelative="t" o:ole="">
+        <w:object w:dxaOrig="4737" w:dyaOrig="850">
+          <v:rect xmlns:o="urn:schemas-microsoft-com:office:office" xmlns:v="urn:schemas-microsoft-com:vml" id="rectole0000000017" style="width:236.850000pt;height:42.500000pt" o:preferrelative="t" o:ole="">
             <o:lock v:ext="edit"/>
             <v:imagedata xmlns:r="http://schemas.openxmlformats.org/officeDocument/2006/relationships" r:id="docRId35" o:title=""/>
           </v:rect>
@@ -5123,8 +5123,8 @@
         </w:rPr>
       </w:pPr>
       <w:r>
-        <w:object w:dxaOrig="4649" w:dyaOrig="629">
-          <v:rect xmlns:o="urn:schemas-microsoft-com:office:office" xmlns:v="urn:schemas-microsoft-com:vml" id="rectole0000000018" style="width:232.450000pt;height:31.450000pt" o:preferrelative="t" o:ole="">
+        <w:object w:dxaOrig="4697" w:dyaOrig="627">
+          <v:rect xmlns:o="urn:schemas-microsoft-com:office:office" xmlns:v="urn:schemas-microsoft-com:vml" id="rectole0000000018" style="width:234.850000pt;height:31.350000pt" o:preferrelative="t" o:ole="">
             <o:lock v:ext="edit"/>
             <v:imagedata xmlns:r="http://schemas.openxmlformats.org/officeDocument/2006/relationships" r:id="docRId37" o:title=""/>
           </v:rect>
@@ -5317,8 +5317,8 @@
         </w:rPr>
       </w:pPr>
       <w:r>
-        <w:object w:dxaOrig="8310" w:dyaOrig="3509">
-          <v:rect xmlns:o="urn:schemas-microsoft-com:office:office" xmlns:v="urn:schemas-microsoft-com:vml" id="rectole0000000019" style="width:415.500000pt;height:175.450000pt" o:preferrelative="t" o:ole="">
+        <w:object w:dxaOrig="8422" w:dyaOrig="3543">
+          <v:rect xmlns:o="urn:schemas-microsoft-com:office:office" xmlns:v="urn:schemas-microsoft-com:vml" id="rectole0000000019" style="width:421.100000pt;height:177.150000pt" o:preferrelative="t" o:ole="">
             <o:lock v:ext="edit"/>
             <v:imagedata xmlns:r="http://schemas.openxmlformats.org/officeDocument/2006/relationships" r:id="docRId40" o:title=""/>
           </v:rect>
@@ -6332,8 +6332,8 @@
         </w:rPr>
       </w:pPr>
       <w:r>
-        <w:object w:dxaOrig="8310" w:dyaOrig="4229">
-          <v:rect xmlns:o="urn:schemas-microsoft-com:office:office" xmlns:v="urn:schemas-microsoft-com:vml" id="rectole0000000020" style="width:415.500000pt;height:211.450000pt" o:preferrelative="t" o:ole="">
+        <w:object w:dxaOrig="8422" w:dyaOrig="4272">
+          <v:rect xmlns:o="urn:schemas-microsoft-com:office:office" xmlns:v="urn:schemas-microsoft-com:vml" id="rectole0000000020" style="width:421.100000pt;height:213.600000pt" o:preferrelative="t" o:ole="">
             <o:lock v:ext="edit"/>
             <v:imagedata xmlns:r="http://schemas.openxmlformats.org/officeDocument/2006/relationships" r:id="docRId43" o:title=""/>
           </v:rect>

</xml_diff>